<commit_message>
Adding things to architecture changes document
</commit_message>
<xml_diff>
--- a/doc/Architecture changes.docx
+++ b/doc/Architecture changes.docx
@@ -98,6 +98,288 @@
           <w:lang w:val="en-US"/>
         </w:rPr>
       </w:pPr>
+      <w:r>
+        <w:rPr>
+          <w:lang w:val="en-US"/>
+        </w:rPr>
+        <w:t xml:space="preserve">Display class mustn’t have Entity** </w:t>
+      </w:r>
+      <w:proofErr w:type="gramStart"/>
+      <w:r>
+        <w:rPr>
+          <w:lang w:val="en-US"/>
+        </w:rPr>
+        <w:t>cause</w:t>
+      </w:r>
+      <w:proofErr w:type="gramEnd"/>
+      <w:r>
+        <w:rPr>
+          <w:lang w:val="en-US"/>
+        </w:rPr>
+        <w:t xml:space="preserve"> entities must get created locally in </w:t>
+      </w:r>
+      <w:proofErr w:type="spellStart"/>
+      <w:r>
+        <w:rPr>
+          <w:lang w:val="en-US"/>
+        </w:rPr>
+        <w:t>initScene</w:t>
+      </w:r>
+      <w:proofErr w:type="spellEnd"/>
+      <w:r>
+        <w:rPr>
+          <w:lang w:val="en-US"/>
+        </w:rPr>
+        <w:t xml:space="preserve"> method</w:t>
+      </w:r>
+    </w:p>
+    <w:p>
+      <w:pPr>
+        <w:pStyle w:val="Paragraphedeliste"/>
+        <w:numPr>
+          <w:ilvl w:val="0"/>
+          <w:numId w:val="1"/>
+        </w:numPr>
+        <w:rPr>
+          <w:lang w:val="en-US"/>
+        </w:rPr>
+      </w:pPr>
+      <w:r>
+        <w:rPr>
+          <w:lang w:val="en-US"/>
+        </w:rPr>
+        <w:t>Methods must start with an upper case instead of lower case (</w:t>
+      </w:r>
+      <w:proofErr w:type="gramStart"/>
+      <w:r>
+        <w:rPr>
+          <w:lang w:val="en-US"/>
+        </w:rPr>
+        <w:t>Ex :</w:t>
+      </w:r>
+      <w:proofErr w:type="gramEnd"/>
+      <w:r>
+        <w:rPr>
+          <w:lang w:val="en-US"/>
+        </w:rPr>
+        <w:t xml:space="preserve"> </w:t>
+      </w:r>
+      <w:proofErr w:type="spellStart"/>
+      <w:r>
+        <w:rPr>
+          <w:lang w:val="en-US"/>
+        </w:rPr>
+        <w:t>initScene</w:t>
+      </w:r>
+      <w:proofErr w:type="spellEnd"/>
+      <w:r>
+        <w:rPr>
+          <w:lang w:val="en-US"/>
+        </w:rPr>
+        <w:t xml:space="preserve"> </w:t>
+      </w:r>
+      <w:r>
+        <w:rPr>
+          <w:lang w:val="en-US"/>
+        </w:rPr>
+        <w:sym w:font="Wingdings" w:char="F0E0"/>
+      </w:r>
+      <w:r>
+        <w:rPr>
+          <w:lang w:val="en-US"/>
+        </w:rPr>
+        <w:t xml:space="preserve"> </w:t>
+      </w:r>
+      <w:proofErr w:type="spellStart"/>
+      <w:r>
+        <w:rPr>
+          <w:lang w:val="en-US"/>
+        </w:rPr>
+        <w:t>InitScene</w:t>
+      </w:r>
+      <w:proofErr w:type="spellEnd"/>
+      <w:r>
+        <w:rPr>
+          <w:lang w:val="en-US"/>
+        </w:rPr>
+        <w:t>)</w:t>
+      </w:r>
+    </w:p>
+    <w:p>
+      <w:pPr>
+        <w:pStyle w:val="Paragraphedeliste"/>
+        <w:numPr>
+          <w:ilvl w:val="0"/>
+          <w:numId w:val="1"/>
+        </w:numPr>
+        <w:rPr>
+          <w:lang w:val="en-US"/>
+        </w:rPr>
+      </w:pPr>
+      <w:r>
+        <w:rPr>
+          <w:lang w:val="en-US"/>
+        </w:rPr>
+        <w:t xml:space="preserve">Rename methods such as RenderScene2, renderScene3 </w:t>
+      </w:r>
+      <w:proofErr w:type="spellStart"/>
+      <w:r>
+        <w:rPr>
+          <w:lang w:val="en-US"/>
+        </w:rPr>
+        <w:t>etc</w:t>
+      </w:r>
+      <w:proofErr w:type="spellEnd"/>
+      <w:r>
+        <w:rPr>
+          <w:lang w:val="en-US"/>
+        </w:rPr>
+        <w:t xml:space="preserve">… </w:t>
+      </w:r>
+      <w:proofErr w:type="gramStart"/>
+      <w:r>
+        <w:rPr>
+          <w:lang w:val="en-US"/>
+        </w:rPr>
+        <w:t>cause</w:t>
+      </w:r>
+      <w:proofErr w:type="gramEnd"/>
+      <w:r>
+        <w:rPr>
+          <w:lang w:val="en-US"/>
+        </w:rPr>
+        <w:t xml:space="preserve"> they are not enough explicit.</w:t>
+      </w:r>
+    </w:p>
+    <w:p>
+      <w:pPr>
+        <w:pStyle w:val="Paragraphedeliste"/>
+        <w:numPr>
+          <w:ilvl w:val="0"/>
+          <w:numId w:val="1"/>
+        </w:numPr>
+        <w:rPr>
+          <w:lang w:val="en-US"/>
+        </w:rPr>
+      </w:pPr>
+      <w:r>
+        <w:rPr>
+          <w:lang w:val="en-US"/>
+        </w:rPr>
+        <w:t xml:space="preserve">We can choose to create a unique </w:t>
+      </w:r>
+      <w:proofErr w:type="spellStart"/>
+      <w:r>
+        <w:rPr>
+          <w:lang w:val="en-US"/>
+        </w:rPr>
+        <w:t>RenderScene</w:t>
+      </w:r>
+      <w:proofErr w:type="spellEnd"/>
+      <w:r>
+        <w:rPr>
+          <w:lang w:val="en-US"/>
+        </w:rPr>
+        <w:t xml:space="preserve"> method, called every frame, which </w:t>
+      </w:r>
+      <w:r>
+        <w:rPr>
+          <w:lang w:val="en-US"/>
+        </w:rPr>
+        <w:t xml:space="preserve">will call different method in a switch (Depending on current version of the rasterizer we </w:t>
+      </w:r>
+      <w:proofErr w:type="spellStart"/>
+      <w:r>
+        <w:rPr>
+          <w:lang w:val="en-US"/>
+        </w:rPr>
+        <w:t>wanna</w:t>
+      </w:r>
+      <w:proofErr w:type="spellEnd"/>
+      <w:r>
+        <w:rPr>
+          <w:lang w:val="en-US"/>
+        </w:rPr>
+        <w:t xml:space="preserve"> test). For example, if version = 0, </w:t>
+      </w:r>
+      <w:proofErr w:type="spellStart"/>
+      <w:r>
+        <w:rPr>
+          <w:lang w:val="en-US"/>
+        </w:rPr>
+        <w:t>RenderScene</w:t>
+      </w:r>
+      <w:proofErr w:type="spellEnd"/>
+      <w:r>
+        <w:rPr>
+          <w:lang w:val="en-US"/>
+        </w:rPr>
+        <w:t xml:space="preserve"> method enters in the case 0 and call the RenderSceneVersion0 method (Or </w:t>
+      </w:r>
+      <w:proofErr w:type="gramStart"/>
+      <w:r>
+        <w:rPr>
+          <w:lang w:val="en-US"/>
+        </w:rPr>
+        <w:t>other</w:t>
+      </w:r>
+      <w:proofErr w:type="gramEnd"/>
+      <w:r>
+        <w:rPr>
+          <w:lang w:val="en-US"/>
+        </w:rPr>
+        <w:t xml:space="preserve"> name)</w:t>
+      </w:r>
+    </w:p>
+    <w:p>
+      <w:pPr>
+        <w:pStyle w:val="Paragraphedeliste"/>
+        <w:numPr>
+          <w:ilvl w:val="0"/>
+          <w:numId w:val="1"/>
+        </w:numPr>
+        <w:rPr>
+          <w:lang w:val="en-US"/>
+        </w:rPr>
+      </w:pPr>
+      <w:r>
+        <w:rPr>
+          <w:lang w:val="en-US"/>
+        </w:rPr>
+        <w:t>Refactor to add some “</w:t>
+      </w:r>
+      <w:proofErr w:type="spellStart"/>
+      <w:r>
+        <w:rPr>
+          <w:lang w:val="en-US"/>
+        </w:rPr>
+        <w:t>const</w:t>
+      </w:r>
+      <w:proofErr w:type="spellEnd"/>
+      <w:r>
+        <w:rPr>
+          <w:lang w:val="en-US"/>
+        </w:rPr>
+        <w:t>” keywords where possible</w:t>
+      </w:r>
+    </w:p>
+    <w:p>
+      <w:pPr>
+        <w:pStyle w:val="Paragraphedeliste"/>
+        <w:numPr>
+          <w:ilvl w:val="0"/>
+          <w:numId w:val="1"/>
+        </w:numPr>
+        <w:rPr>
+          <w:lang w:val="en-US"/>
+        </w:rPr>
+      </w:pPr>
+      <w:r>
+        <w:rPr>
+          <w:lang w:val="en-US"/>
+        </w:rPr>
+        <w:t>Later, we will create a menu to select the version of the rasterizer to launch</w:t>
+      </w:r>
       <w:bookmarkStart w:id="0" w:name="_GoBack"/>
       <w:bookmarkEnd w:id="0"/>
     </w:p>

</xml_diff>